<commit_message>
Added Exception Handling Code 27/12/2020
</commit_message>
<xml_diff>
--- a/Triveni/SQL Database.docx
+++ b/Triveni/SQL Database.docx
@@ -9660,10 +9660,729 @@
         <w:t>|    2000.000000 |</w:t>
       </w:r>
     </w:p>
-    <w:p>
-      <w:r>
-        <w:t>+----------------+</w:t>
-      </w:r>
+    <w:tbl>
+      <w:tblPr>
+        <w:tblW w:w="0" w:type="auto"/>
+        <w:tblInd w:w="168" w:type="dxa"/>
+        <w:tblBorders>
+          <w:top w:val="single" w:sz="4" w:space="0" w:color="auto"/>
+          <w:left w:val="single" w:sz="4" w:space="0" w:color="auto"/>
+          <w:bottom w:val="single" w:sz="4" w:space="0" w:color="auto"/>
+          <w:right w:val="single" w:sz="4" w:space="0" w:color="auto"/>
+          <w:insideH w:val="single" w:sz="4" w:space="0" w:color="auto"/>
+          <w:insideV w:val="single" w:sz="4" w:space="0" w:color="auto"/>
+        </w:tblBorders>
+        <w:tblLook w:val="0000"/>
+      </w:tblPr>
+      <w:tblGrid>
+        <w:gridCol w:w="1222"/>
+      </w:tblGrid>
+      <w:tr>
+        <w:tblPrEx>
+          <w:tblCellMar>
+            <w:top w:w="0" w:type="dxa"/>
+            <w:bottom w:w="0" w:type="dxa"/>
+          </w:tblCellMar>
+        </w:tblPrEx>
+        <w:tc>
+          <w:tcPr>
+            <w:tcW w:w="1222" w:type="dxa"/>
+          </w:tcPr>
+          <w:p/>
+        </w:tc>
+      </w:tr>
+    </w:tbl>
+    <w:p/>
+    <w:p>
+      <w:pPr>
+        <w:rPr>
+          <w:sz w:val="52"/>
+          <w:szCs w:val="52"/>
+        </w:rPr>
+      </w:pPr>
+      <w:r>
+        <w:rPr>
+          <w:sz w:val="52"/>
+          <w:szCs w:val="52"/>
+        </w:rPr>
+        <w:t>Joins</w:t>
+      </w:r>
+    </w:p>
+    <w:p>
+      <w:pPr>
+        <w:rPr>
+          <w:sz w:val="52"/>
+          <w:szCs w:val="52"/>
+        </w:rPr>
+      </w:pPr>
+      <w:r>
+        <w:rPr>
+          <w:sz w:val="52"/>
+          <w:szCs w:val="52"/>
+        </w:rPr>
+        <w:t>Inner Join</w:t>
+      </w:r>
+    </w:p>
+    <w:p>
+      <w:proofErr w:type="spellStart"/>
+      <w:proofErr w:type="gramStart"/>
+      <w:r>
+        <w:t>mysql</w:t>
+      </w:r>
+      <w:proofErr w:type="spellEnd"/>
+      <w:proofErr w:type="gramEnd"/>
+      <w:r>
+        <w:t xml:space="preserve">&gt; select * from </w:t>
+      </w:r>
+      <w:proofErr w:type="spellStart"/>
+      <w:r>
+        <w:t>addres</w:t>
+      </w:r>
+      <w:proofErr w:type="spellEnd"/>
+      <w:r>
+        <w:t xml:space="preserve"> a inner join student s on </w:t>
+      </w:r>
+      <w:proofErr w:type="spellStart"/>
+      <w:r>
+        <w:t>a.addId</w:t>
+      </w:r>
+      <w:proofErr w:type="spellEnd"/>
+      <w:r>
+        <w:t>=</w:t>
+      </w:r>
+      <w:proofErr w:type="spellStart"/>
+      <w:r>
+        <w:t>s.addId</w:t>
+      </w:r>
+      <w:proofErr w:type="spellEnd"/>
+      <w:r>
+        <w:t>;</w:t>
+      </w:r>
+    </w:p>
+    <w:p>
+      <w:r>
+        <w:t>+-------+----------+-----------+-------+--------------+-------------+-----------------+--------+-------+</w:t>
+      </w:r>
+    </w:p>
+    <w:p>
+      <w:r>
+        <w:t xml:space="preserve">| </w:t>
+      </w:r>
+      <w:proofErr w:type="spellStart"/>
+      <w:proofErr w:type="gramStart"/>
+      <w:r>
+        <w:t>addId</w:t>
+      </w:r>
+      <w:proofErr w:type="spellEnd"/>
+      <w:proofErr w:type="gramEnd"/>
+      <w:r>
+        <w:t xml:space="preserve"> | Location | City      | </w:t>
+      </w:r>
+      <w:proofErr w:type="spellStart"/>
+      <w:r>
+        <w:t>stdId</w:t>
+      </w:r>
+      <w:proofErr w:type="spellEnd"/>
+      <w:r>
+        <w:t xml:space="preserve"> | </w:t>
+      </w:r>
+      <w:proofErr w:type="spellStart"/>
+      <w:r>
+        <w:t>stdFirstName</w:t>
+      </w:r>
+      <w:proofErr w:type="spellEnd"/>
+      <w:r>
+        <w:t xml:space="preserve"> | </w:t>
+      </w:r>
+      <w:proofErr w:type="spellStart"/>
+      <w:r>
+        <w:t>stdLastName</w:t>
+      </w:r>
+      <w:proofErr w:type="spellEnd"/>
+      <w:r>
+        <w:t xml:space="preserve"> | </w:t>
+      </w:r>
+      <w:proofErr w:type="spellStart"/>
+      <w:r>
+        <w:t>stdEmail</w:t>
+      </w:r>
+      <w:proofErr w:type="spellEnd"/>
+      <w:r>
+        <w:t xml:space="preserve">        | branch | </w:t>
+      </w:r>
+      <w:proofErr w:type="spellStart"/>
+      <w:r>
+        <w:t>addId</w:t>
+      </w:r>
+      <w:proofErr w:type="spellEnd"/>
+      <w:r>
+        <w:t xml:space="preserve"> |</w:t>
+      </w:r>
+    </w:p>
+    <w:p>
+      <w:r>
+        <w:t>+-------+----------+-----------+-------+--------------+-------------+-----------------+--------+-------+</w:t>
+      </w:r>
+    </w:p>
+    <w:p>
+      <w:r>
+        <w:t>|   101 | JNTU     | HYDERABAD |     1 | Triveni      | p           | abc@gmail.com   | I.T    |   101 |</w:t>
+      </w:r>
+    </w:p>
+    <w:p>
+      <w:r>
+        <w:t xml:space="preserve">|   102 | </w:t>
+      </w:r>
+      <w:proofErr w:type="spellStart"/>
+      <w:proofErr w:type="gramStart"/>
+      <w:r>
+        <w:t>Suncity</w:t>
+      </w:r>
+      <w:proofErr w:type="spellEnd"/>
+      <w:r>
+        <w:t xml:space="preserve">  |</w:t>
+      </w:r>
+      <w:proofErr w:type="gramEnd"/>
+      <w:r>
+        <w:t xml:space="preserve"> Mumbai    |     2 | </w:t>
+      </w:r>
+      <w:proofErr w:type="spellStart"/>
+      <w:r>
+        <w:t>Teja</w:t>
+      </w:r>
+      <w:proofErr w:type="spellEnd"/>
+      <w:r>
+        <w:t xml:space="preserve">         | V           | teja@gmail.com  | E.C.E  |   102 |</w:t>
+      </w:r>
+    </w:p>
+    <w:p>
+      <w:r>
+        <w:t xml:space="preserve">|   103 | </w:t>
+      </w:r>
+      <w:proofErr w:type="spellStart"/>
+      <w:r>
+        <w:t>Tambarum</w:t>
+      </w:r>
+      <w:proofErr w:type="spellEnd"/>
+      <w:r>
+        <w:t xml:space="preserve"> | Chennai   |     3 | </w:t>
+      </w:r>
+      <w:proofErr w:type="spellStart"/>
+      <w:r>
+        <w:t>Priya</w:t>
+      </w:r>
+      <w:proofErr w:type="spellEnd"/>
+      <w:r>
+        <w:t xml:space="preserve">        | P           | priya@gmail.com | </w:t>
+      </w:r>
+      <w:proofErr w:type="gramStart"/>
+      <w:r>
+        <w:t>E.E.E  |</w:t>
+      </w:r>
+      <w:proofErr w:type="gramEnd"/>
+      <w:r>
+        <w:t xml:space="preserve">   103 |</w:t>
+      </w:r>
+    </w:p>
+    <w:p>
+      <w:r>
+        <w:t xml:space="preserve">|   104 | </w:t>
+      </w:r>
+      <w:proofErr w:type="spellStart"/>
+      <w:r>
+        <w:t>KpHb</w:t>
+      </w:r>
+      <w:proofErr w:type="spellEnd"/>
+      <w:r>
+        <w:t xml:space="preserve">     | Bangalore |     4 | </w:t>
+      </w:r>
+      <w:proofErr w:type="spellStart"/>
+      <w:r>
+        <w:t>Sai</w:t>
+      </w:r>
+      <w:proofErr w:type="spellEnd"/>
+      <w:r>
+        <w:t xml:space="preserve">          | M           | sai@gmail.com   | </w:t>
+      </w:r>
+      <w:proofErr w:type="gramStart"/>
+      <w:r>
+        <w:t>C.S.E  |</w:t>
+      </w:r>
+      <w:proofErr w:type="gramEnd"/>
+      <w:r>
+        <w:t xml:space="preserve">   104 |</w:t>
+      </w:r>
+    </w:p>
+    <w:p>
+      <w:r>
+        <w:t>+-------+----------+-----------+-------+--------------+-------------+-----------------+--------+-------+</w:t>
+      </w:r>
+    </w:p>
+    <w:p>
+      <w:r>
+        <w:t>4 rows in set (0.00 sec)</w:t>
+      </w:r>
+    </w:p>
+    <w:p>
+      <w:pPr>
+        <w:rPr>
+          <w:sz w:val="52"/>
+          <w:szCs w:val="52"/>
+        </w:rPr>
+      </w:pPr>
+      <w:r>
+        <w:rPr>
+          <w:sz w:val="52"/>
+          <w:szCs w:val="52"/>
+        </w:rPr>
+        <w:t>Left</w:t>
+      </w:r>
+      <w:r>
+        <w:rPr>
+          <w:sz w:val="52"/>
+          <w:szCs w:val="52"/>
+        </w:rPr>
+        <w:t xml:space="preserve"> Join</w:t>
+      </w:r>
+    </w:p>
+    <w:p>
+      <w:proofErr w:type="spellStart"/>
+      <w:proofErr w:type="gramStart"/>
+      <w:r>
+        <w:t>mysql</w:t>
+      </w:r>
+      <w:proofErr w:type="spellEnd"/>
+      <w:proofErr w:type="gramEnd"/>
+      <w:r>
+        <w:t xml:space="preserve">&gt; select * from </w:t>
+      </w:r>
+      <w:proofErr w:type="spellStart"/>
+      <w:r>
+        <w:t>addres</w:t>
+      </w:r>
+      <w:proofErr w:type="spellEnd"/>
+      <w:r>
+        <w:t xml:space="preserve"> a left join student s on </w:t>
+      </w:r>
+      <w:proofErr w:type="spellStart"/>
+      <w:r>
+        <w:t>a.addId</w:t>
+      </w:r>
+      <w:proofErr w:type="spellEnd"/>
+      <w:r>
+        <w:t>=</w:t>
+      </w:r>
+      <w:proofErr w:type="spellStart"/>
+      <w:r>
+        <w:t>s.addId</w:t>
+      </w:r>
+      <w:proofErr w:type="spellEnd"/>
+      <w:r>
+        <w:t>;</w:t>
+      </w:r>
+    </w:p>
+    <w:p>
+      <w:r>
+        <w:t>+-------+----------+-----------+-------+--------------+-------------+-----------------+--------+-------+</w:t>
+      </w:r>
+    </w:p>
+    <w:p>
+      <w:r>
+        <w:t xml:space="preserve">| </w:t>
+      </w:r>
+      <w:proofErr w:type="spellStart"/>
+      <w:proofErr w:type="gramStart"/>
+      <w:r>
+        <w:t>addId</w:t>
+      </w:r>
+      <w:proofErr w:type="spellEnd"/>
+      <w:proofErr w:type="gramEnd"/>
+      <w:r>
+        <w:t xml:space="preserve"> | Location | City      | </w:t>
+      </w:r>
+      <w:proofErr w:type="spellStart"/>
+      <w:r>
+        <w:t>stdId</w:t>
+      </w:r>
+      <w:proofErr w:type="spellEnd"/>
+      <w:r>
+        <w:t xml:space="preserve"> | </w:t>
+      </w:r>
+      <w:proofErr w:type="spellStart"/>
+      <w:r>
+        <w:t>stdFirstName</w:t>
+      </w:r>
+      <w:proofErr w:type="spellEnd"/>
+      <w:r>
+        <w:t xml:space="preserve"> | </w:t>
+      </w:r>
+      <w:proofErr w:type="spellStart"/>
+      <w:r>
+        <w:t>stdLastName</w:t>
+      </w:r>
+      <w:proofErr w:type="spellEnd"/>
+      <w:r>
+        <w:t xml:space="preserve"> | </w:t>
+      </w:r>
+      <w:proofErr w:type="spellStart"/>
+      <w:r>
+        <w:t>stdEmail</w:t>
+      </w:r>
+      <w:proofErr w:type="spellEnd"/>
+      <w:r>
+        <w:t xml:space="preserve">        | branch | </w:t>
+      </w:r>
+      <w:proofErr w:type="spellStart"/>
+      <w:r>
+        <w:t>addId</w:t>
+      </w:r>
+      <w:proofErr w:type="spellEnd"/>
+      <w:r>
+        <w:t xml:space="preserve"> |</w:t>
+      </w:r>
+    </w:p>
+    <w:p>
+      <w:r>
+        <w:t>+-------+----------+-----------+-------+--------------+-------------+-----------------+--------+-------+</w:t>
+      </w:r>
+    </w:p>
+    <w:p>
+      <w:r>
+        <w:t>|   101 | JNTU     | HYDERABAD |     1 | Triveni      | p           | abc@gmail.com   | I.T    |   101 |</w:t>
+      </w:r>
+    </w:p>
+    <w:p>
+      <w:r>
+        <w:t xml:space="preserve">|   103 | </w:t>
+      </w:r>
+      <w:proofErr w:type="spellStart"/>
+      <w:r>
+        <w:t>Tambarum</w:t>
+      </w:r>
+      <w:proofErr w:type="spellEnd"/>
+      <w:r>
+        <w:t xml:space="preserve"> | Chennai   |     3 | </w:t>
+      </w:r>
+      <w:proofErr w:type="spellStart"/>
+      <w:r>
+        <w:t>Priya</w:t>
+      </w:r>
+      <w:proofErr w:type="spellEnd"/>
+      <w:r>
+        <w:t xml:space="preserve">        | P           | priya@gmail.com | </w:t>
+      </w:r>
+      <w:proofErr w:type="gramStart"/>
+      <w:r>
+        <w:t>E.E.E  |</w:t>
+      </w:r>
+      <w:proofErr w:type="gramEnd"/>
+      <w:r>
+        <w:t xml:space="preserve">   103 |</w:t>
+      </w:r>
+    </w:p>
+    <w:p>
+      <w:r>
+        <w:lastRenderedPageBreak/>
+        <w:t xml:space="preserve">|   104 | </w:t>
+      </w:r>
+      <w:proofErr w:type="spellStart"/>
+      <w:r>
+        <w:t>KpHb</w:t>
+      </w:r>
+      <w:proofErr w:type="spellEnd"/>
+      <w:r>
+        <w:t xml:space="preserve">     | Bangalore |     4 | </w:t>
+      </w:r>
+      <w:proofErr w:type="spellStart"/>
+      <w:r>
+        <w:t>Sai</w:t>
+      </w:r>
+      <w:proofErr w:type="spellEnd"/>
+      <w:r>
+        <w:t xml:space="preserve">          | M           | sai@gmail.com   | </w:t>
+      </w:r>
+      <w:proofErr w:type="gramStart"/>
+      <w:r>
+        <w:t>C.S.E  |</w:t>
+      </w:r>
+      <w:proofErr w:type="gramEnd"/>
+      <w:r>
+        <w:t xml:space="preserve">   104 |</w:t>
+      </w:r>
+    </w:p>
+    <w:p>
+      <w:r>
+        <w:t xml:space="preserve">|   102 | </w:t>
+      </w:r>
+      <w:proofErr w:type="spellStart"/>
+      <w:proofErr w:type="gramStart"/>
+      <w:r>
+        <w:t>Suncity</w:t>
+      </w:r>
+      <w:proofErr w:type="spellEnd"/>
+      <w:r>
+        <w:t xml:space="preserve">  |</w:t>
+      </w:r>
+      <w:proofErr w:type="gramEnd"/>
+      <w:r>
+        <w:t xml:space="preserve"> Mumbai    |     2 | </w:t>
+      </w:r>
+      <w:proofErr w:type="spellStart"/>
+      <w:r>
+        <w:t>Teja</w:t>
+      </w:r>
+      <w:proofErr w:type="spellEnd"/>
+      <w:r>
+        <w:t xml:space="preserve">         | V           | teja@gmail.com  | E.C.E  |   102 |</w:t>
+      </w:r>
+    </w:p>
+    <w:p>
+      <w:r>
+        <w:t>+-------+----------+-----------+-------+--------------+-------------+-----------------+--------+-------+</w:t>
+      </w:r>
+    </w:p>
+    <w:p>
+      <w:r>
+        <w:t>4 rows in set (0.00 sec)</w:t>
+      </w:r>
+    </w:p>
+    <w:p>
+      <w:pPr>
+        <w:rPr>
+          <w:sz w:val="52"/>
+          <w:szCs w:val="52"/>
+        </w:rPr>
+      </w:pPr>
+      <w:r>
+        <w:rPr>
+          <w:sz w:val="52"/>
+          <w:szCs w:val="52"/>
+        </w:rPr>
+        <w:t>Right Join</w:t>
+      </w:r>
+    </w:p>
+    <w:p>
+      <w:proofErr w:type="spellStart"/>
+      <w:proofErr w:type="gramStart"/>
+      <w:r>
+        <w:t>mysql</w:t>
+      </w:r>
+      <w:proofErr w:type="spellEnd"/>
+      <w:proofErr w:type="gramEnd"/>
+      <w:r>
+        <w:t xml:space="preserve">&gt; select * from </w:t>
+      </w:r>
+      <w:proofErr w:type="spellStart"/>
+      <w:r>
+        <w:t>addres</w:t>
+      </w:r>
+      <w:proofErr w:type="spellEnd"/>
+      <w:r>
+        <w:t xml:space="preserve"> a right join student s on </w:t>
+      </w:r>
+      <w:proofErr w:type="spellStart"/>
+      <w:r>
+        <w:t>a.addId</w:t>
+      </w:r>
+      <w:proofErr w:type="spellEnd"/>
+      <w:r>
+        <w:t>=</w:t>
+      </w:r>
+      <w:proofErr w:type="spellStart"/>
+      <w:r>
+        <w:t>s.addId</w:t>
+      </w:r>
+      <w:proofErr w:type="spellEnd"/>
+      <w:r>
+        <w:t>;</w:t>
+      </w:r>
+    </w:p>
+    <w:p>
+      <w:r>
+        <w:t>+-------+----------+-----------+-------+--------------+-------------+-----------------+--------+-------+</w:t>
+      </w:r>
+    </w:p>
+    <w:p>
+      <w:r>
+        <w:t xml:space="preserve">| </w:t>
+      </w:r>
+      <w:proofErr w:type="spellStart"/>
+      <w:proofErr w:type="gramStart"/>
+      <w:r>
+        <w:t>addId</w:t>
+      </w:r>
+      <w:proofErr w:type="spellEnd"/>
+      <w:proofErr w:type="gramEnd"/>
+      <w:r>
+        <w:t xml:space="preserve"> | Location | City      | </w:t>
+      </w:r>
+      <w:proofErr w:type="spellStart"/>
+      <w:r>
+        <w:t>stdId</w:t>
+      </w:r>
+      <w:proofErr w:type="spellEnd"/>
+      <w:r>
+        <w:t xml:space="preserve"> | </w:t>
+      </w:r>
+      <w:proofErr w:type="spellStart"/>
+      <w:r>
+        <w:t>stdFirstName</w:t>
+      </w:r>
+      <w:proofErr w:type="spellEnd"/>
+      <w:r>
+        <w:t xml:space="preserve"> | </w:t>
+      </w:r>
+      <w:proofErr w:type="spellStart"/>
+      <w:r>
+        <w:t>stdLastName</w:t>
+      </w:r>
+      <w:proofErr w:type="spellEnd"/>
+      <w:r>
+        <w:t xml:space="preserve"> | </w:t>
+      </w:r>
+      <w:proofErr w:type="spellStart"/>
+      <w:r>
+        <w:t>stdEmail</w:t>
+      </w:r>
+      <w:proofErr w:type="spellEnd"/>
+      <w:r>
+        <w:t xml:space="preserve">        | branch | </w:t>
+      </w:r>
+      <w:proofErr w:type="spellStart"/>
+      <w:r>
+        <w:t>addId</w:t>
+      </w:r>
+      <w:proofErr w:type="spellEnd"/>
+      <w:r>
+        <w:t xml:space="preserve"> |</w:t>
+      </w:r>
+    </w:p>
+    <w:p>
+      <w:r>
+        <w:t>+-------+----------+-----------+-------+--------------+-------------+-----------------+--------+-------+</w:t>
+      </w:r>
+    </w:p>
+    <w:p>
+      <w:r>
+        <w:t>|   101 | JNTU     | HYDERABAD |     1 | Triveni      | p           | abc@gmail.com   | I.T    |   101 |</w:t>
+      </w:r>
+    </w:p>
+    <w:p>
+      <w:r>
+        <w:t xml:space="preserve">|   102 | </w:t>
+      </w:r>
+      <w:proofErr w:type="spellStart"/>
+      <w:proofErr w:type="gramStart"/>
+      <w:r>
+        <w:t>Suncity</w:t>
+      </w:r>
+      <w:proofErr w:type="spellEnd"/>
+      <w:r>
+        <w:t xml:space="preserve">  |</w:t>
+      </w:r>
+      <w:proofErr w:type="gramEnd"/>
+      <w:r>
+        <w:t xml:space="preserve"> Mumbai    |     2 | </w:t>
+      </w:r>
+      <w:proofErr w:type="spellStart"/>
+      <w:r>
+        <w:t>Teja</w:t>
+      </w:r>
+      <w:proofErr w:type="spellEnd"/>
+      <w:r>
+        <w:t xml:space="preserve">         | V           | teja@gmail.com  | E.C.E  |   102 |</w:t>
+      </w:r>
+    </w:p>
+    <w:p>
+      <w:r>
+        <w:t xml:space="preserve">|   103 | </w:t>
+      </w:r>
+      <w:proofErr w:type="spellStart"/>
+      <w:r>
+        <w:t>Tambarum</w:t>
+      </w:r>
+      <w:proofErr w:type="spellEnd"/>
+      <w:r>
+        <w:t xml:space="preserve"> | Chennai   |     3 | </w:t>
+      </w:r>
+      <w:proofErr w:type="spellStart"/>
+      <w:r>
+        <w:t>Priya</w:t>
+      </w:r>
+      <w:proofErr w:type="spellEnd"/>
+      <w:r>
+        <w:t xml:space="preserve">        | P           | priya@gmail.com | </w:t>
+      </w:r>
+      <w:proofErr w:type="gramStart"/>
+      <w:r>
+        <w:t>E.E.E  |</w:t>
+      </w:r>
+      <w:proofErr w:type="gramEnd"/>
+      <w:r>
+        <w:t xml:space="preserve">   103 |</w:t>
+      </w:r>
+    </w:p>
+    <w:p>
+      <w:r>
+        <w:t xml:space="preserve">|   104 | </w:t>
+      </w:r>
+      <w:proofErr w:type="spellStart"/>
+      <w:r>
+        <w:t>KpHb</w:t>
+      </w:r>
+      <w:proofErr w:type="spellEnd"/>
+      <w:r>
+        <w:t xml:space="preserve">     | Bangalore |     4 | </w:t>
+      </w:r>
+      <w:proofErr w:type="spellStart"/>
+      <w:r>
+        <w:t>Sai</w:t>
+      </w:r>
+      <w:proofErr w:type="spellEnd"/>
+      <w:r>
+        <w:t xml:space="preserve">          | M           | sai@gmail.com   | </w:t>
+      </w:r>
+      <w:proofErr w:type="gramStart"/>
+      <w:r>
+        <w:t>C.S.E  |</w:t>
+      </w:r>
+      <w:proofErr w:type="gramEnd"/>
+      <w:r>
+        <w:t xml:space="preserve">   104 |</w:t>
+      </w:r>
+    </w:p>
+    <w:p>
+      <w:r>
+        <w:t>+-------+----------+-----------+-------+--------------+-------------+-----------------+--------+-------+</w:t>
+      </w:r>
+    </w:p>
+    <w:p>
+      <w:r>
+        <w:t>4 rows in set (0.00 sec)</w:t>
+      </w:r>
+    </w:p>
+    <w:p>
+      <w:pPr>
+        <w:rPr>
+          <w:sz w:val="52"/>
+          <w:szCs w:val="52"/>
+        </w:rPr>
+      </w:pPr>
+      <w:r>
+        <w:rPr>
+          <w:sz w:val="52"/>
+          <w:szCs w:val="52"/>
+        </w:rPr>
+        <w:t>Self Join</w:t>
+      </w:r>
+    </w:p>
+    <w:p>
+      <w:pPr>
+        <w:rPr>
+          <w:sz w:val="52"/>
+          <w:szCs w:val="52"/>
+        </w:rPr>
+      </w:pPr>
     </w:p>
     <w:sectPr>
       <w:pgSz w:w="11906" w:h="16838"/>

</xml_diff>